<commit_message>
Added predition script and results and added more text to exploration.
</commit_message>
<xml_diff>
--- a/report/DA - Report - Exploration.docx
+++ b/report/DA - Report - Exploration.docx
@@ -380,7 +380,7 @@
       </w:pPr>
       <w:r>
         <w:rPr/>
-        <w:t>The relation diagrams show some expected results. Mainly that the distribution is almost equal between the features and the target. It doesn’t matter if the offence or defence is high. Both have equal chance of winning or loosing the game. When comparing both offence and defence and plotting the win/loose with different color, we can see a small trend that the winning teams have higher offence and lower defence. The same with EM (marging) the higher the marging the higher the chance for win. On the other side the Luck also helps a bit, but the graphics which show the relation between Luck and AdjO and AdjD again confirm that higher offence and lower offence are more typical for a winning team.</w:t>
+        <w:t>The relation diagrams show some expected results. Mainly that the distribution is almost equal between the features and the target. It doesn’t matter if the offence or defence is high. Both have equal chance of winning or loosing the game. When comparing both offence and defence and plotting the win/loose with different color, we can see a small trend that the winning teams have higher offence and lower defence. The same with EM (marging) the higher the marging the higher the chance for win. On the other side the Luck also helps a bit, but the graphics which show the relation between Luck and AdjO and AdjD again confirm that higher offence and lower offence are more typical for a winning team. Looking into SOS features we see similar relations. The last 3 diagrams show correlation between the features of team 1 with same feature of team 2. As the target (WL) shows: 1- team 1 won against team 2 and 0 – team 1 lost against team 2 we can see the expected correlation that when the offence is higher (but not too high) for team 1 and the offence for team 2 is lower (but not too low) there is higher chance for team 1 to win (WL = 1). The same for EM and the other way for defence – the lower the defence of team 1 and higher diffence for team 2, the higher the chances of team 1 to win.</w:t>
       </w:r>
     </w:p>
     <w:p>
@@ -452,6 +452,11 @@
       <w:lang w:val="zxx" w:eastAsia="zxx" w:bidi="zxx"/>
     </w:rPr>
   </w:style>
+  <w:style w:type="character" w:styleId="NumberingSymbols">
+    <w:name w:val="Numbering Symbols"/>
+    <w:qFormat/>
+    <w:rPr/>
+  </w:style>
   <w:style w:type="paragraph" w:styleId="Heading">
     <w:name w:val="Heading"/>
     <w:basedOn w:val="Normal"/>

</xml_diff>

<commit_message>
Added more images of diagrams and updated the doc and script
</commit_message>
<xml_diff>
--- a/report/DA - Report - Exploration.docx
+++ b/report/DA - Report - Exploration.docx
@@ -78,66 +78,26 @@
       </w:pPr>
       <w:r>
         <w:rPr/>
-        <w:t>- SampleSubmission.csv - the file containing the predictions for this year's tournament. This file contains the ID’s only of the 68 teams playing this season, with all possible matches between them (2 278) and the outcome prediction as a float</w:t>
-      </w:r>
-      <w:r>
-        <w:rPr/>
-        <w:t>ing point</w:t>
-      </w:r>
-      <w:r>
-        <w:rPr/>
-        <w:t xml:space="preserve"> number between 0 and 1 </w:t>
-      </w:r>
-      <w:r>
-        <w:rPr/>
-        <w:t>(showing the probablity that the first team wins over the second)</w:t>
-      </w:r>
-      <w:r>
-        <w:rPr/>
-        <w:t>.</w:t>
-      </w:r>
-    </w:p>
-    <w:p>
-      <w:pPr>
-        <w:pStyle w:val="Normal"/>
-        <w:rPr/>
-      </w:pPr>
-      <w:r>
-        <w:rPr/>
-      </w:r>
-    </w:p>
-    <w:p>
-      <w:pPr>
-        <w:pStyle w:val="Normal"/>
-        <w:rPr/>
-      </w:pPr>
-      <w:r>
-        <w:rPr/>
-        <w:t xml:space="preserve">There are more files available containig detailed information about the teams </w:t>
-      </w:r>
-      <w:r>
-        <w:rPr/>
-        <w:t>and seasons</w:t>
-      </w:r>
-      <w:r>
-        <w:rPr/>
-        <w:t xml:space="preserve"> for the past 13 years, but as it will be explained later on, we </w:t>
-      </w:r>
-      <w:r>
-        <w:rPr/>
-        <w:t>decided to not</w:t>
-      </w:r>
-      <w:r>
-        <w:rPr/>
-        <w:t xml:space="preserve"> use th</w:t>
-      </w:r>
-      <w:r>
-        <w:rPr/>
-        <w:t>em</w:t>
-      </w:r>
-      <w:r>
-        <w:rPr/>
-        <w:t>.</w:t>
+        <w:t>- SampleSubmission.csv - the file containing the predictions for this year's tournament. This file contains the ID’s only of the 68 teams playing this season, with all possible matches between them (2 278) and the outcome prediction as a floating point number between 0 and 1 (showing the probablity that the first team wins over the second).</w:t>
+      </w:r>
+    </w:p>
+    <w:p>
+      <w:pPr>
+        <w:pStyle w:val="Normal"/>
+        <w:rPr/>
+      </w:pPr>
+      <w:r>
+        <w:rPr/>
+      </w:r>
+    </w:p>
+    <w:p>
+      <w:pPr>
+        <w:pStyle w:val="Normal"/>
+        <w:rPr/>
+      </w:pPr>
+      <w:r>
+        <w:rPr/>
+        <w:t>There are more files available containig detailed information about the teams and seasons for the past 13 years, but as it will be explained later on, we decided to not use them.</w:t>
       </w:r>
     </w:p>
     <w:p>
@@ -166,19 +126,7 @@
       </w:pPr>
       <w:r>
         <w:rPr/>
-        <w:t xml:space="preserve">The data that we came across and decided to use to build our model </w:t>
-      </w:r>
-      <w:r>
-        <w:rPr/>
-        <w:t xml:space="preserve">upon </w:t>
-      </w:r>
-      <w:r>
-        <w:rPr/>
-        <w:t xml:space="preserve">comes from one of the best sites for advanced analysis of college basketball – Kenpom (kenpom.com). </w:t>
-      </w:r>
-      <w:r>
-        <w:rPr/>
-        <w:t>This website is build by Ken Pomeroy – an instructor of atmospheric sciences at the University of Utah. After working as a meteorologist for the U.S. government, he quit that job to focus full-time on his website (https://en.wikipedia.org/wiki/Ken_Pomeroy#cite_note-noaa-3). As a source of the ratings Ken uses The Sports Network, Inc. for the box score data and the play-by-play data is gathered from the NCAA (stats.ncaa.org). The accuracy of Pomeroy's rankings in predicting game outcomes has been noted by popular newspapers and blogs such as FiveThirtyEight (https://en.wikipedia.org/wiki/Ken_Pomeroy#cite_note-13), Mediaite (https://en.wikipedia.org/wiki/Ken_Pomeroy#cite_note-14), and The Wall Street Journal (https://en.wikipedia.org/wiki/Ken_Pomeroy#cite_note-15). Essentially the data provided by this website gives a snapshot of a team’s current level of play. The core of the system is the pythagorean calculation for expected winning percentage (http://kenpom.com/blog/ratings-explanation; https://en.wikipedia.org/wiki/Pythagorean_expectation). The value of the exponent used since 2012 is 10.25.</w:t>
+        <w:t>The data that we came across and decided to use to build our model upon comes from one of the best sites for advanced analysis of college basketball – Kenpom (kenpom.com). This website is build by Ken Pomeroy – an instructor of atmospheric sciences at the University of Utah. After working as a meteorologist for the U.S. government, he quit that job to focus full-time on his website (https://en.wikipedia.org/wiki/Ken_Pomeroy#cite_note-noaa-3). As a source of the ratings Ken uses The Sports Network, Inc. for the box score data and the play-by-play data is gathered from the NCAA (stats.ncaa.org). The accuracy of Pomeroy's rankings in predicting game outcomes has been noted by popular newspapers and blogs such as FiveThirtyEight (https://en.wikipedia.org/wiki/Ken_Pomeroy#cite_note-13), Mediaite (https://en.wikipedia.org/wiki/Ken_Pomeroy#cite_note-14), and The Wall Street Journal (https://en.wikipedia.org/wiki/Ken_Pomeroy#cite_note-15). Essentially the data provided by this website gives a snapshot of a team’s current level of play. The core of the system is the pythagorean calculation for expected winning percentage (http://kenpom.com/blog/ratings-explanation; https://en.wikipedia.org/wiki/Pythagorean_expectation). The value of the exponent used since 2012 is 10.25.</w:t>
       </w:r>
     </w:p>
     <w:p>
@@ -265,11 +213,7 @@
       </w:pPr>
       <w:r>
         <w:rPr/>
-        <w:t xml:space="preserve">The exploration started by getting to know the data from kaggle using Jupyter Notebook (Python 2.7 - Anaconda) and the libraries numpy and pandas we’ve loaded the CSV files into data frames </w:t>
-      </w:r>
-      <w:r>
-        <w:rPr/>
-        <w:t>which were used later on in the manipulations.</w:t>
+        <w:t>The exploration started by getting to know the data from kaggle using Jupyter Notebook (Python 2.7 - Anaconda) and the libraries numpy and pandas we’ve loaded the CSV files into data frames which were used later on in the manipulations.</w:t>
       </w:r>
     </w:p>
     <w:p>
@@ -338,29 +282,344 @@
       </w:pPr>
       <w:r>
         <w:rPr/>
-        <w:t>We’ve c</w:t>
-      </w:r>
-      <w:r>
-        <w:rPr/>
-        <w:t xml:space="preserve">hecked </w:t>
-      </w:r>
-      <w:r>
-        <w:rPr/>
-        <w:t>the distribution of the data (using histograms) and the relation of the features with the target. We used a free tool called Weka created for data analysis, exploration, visualisation and building of models. This exploration helped us to see if there are any outliers, missing data and anomalies in the data. The relation diagrams help us see if some of the features have more outstanding relation with the target.</w:t>
-      </w:r>
-    </w:p>
-    <w:p>
-      <w:pPr>
-        <w:pStyle w:val="Normal"/>
-        <w:rPr/>
-      </w:pPr>
-      <w:r>
-        <w:rPr/>
-        <w:t xml:space="preserve">(PUT THE GRAPHICS HERE </w:t>
-      </w:r>
-      <w:r>
-        <w:rPr/>
-        <w:t>from CODE: DA - NCAA - Feature Digrams A.ipynb)</w:t>
+        <w:t>We’ve checked the distribution of the data (using histograms) and the relation of the features with the target. We used a free tool called Weka created for data analysis, exploration, visualisation and building of models. This exploration helped us to see if there are any outliers, missing data and anomalies in the data. The relation diagrams help us see if some of the features have more outstanding relation with the target.</w:t>
+      </w:r>
+    </w:p>
+    <w:p>
+      <w:pPr>
+        <w:pStyle w:val="Normal"/>
+        <w:rPr/>
+      </w:pPr>
+      <w:r>
+        <w:rPr/>
+      </w:r>
+    </w:p>
+    <w:p>
+      <w:pPr>
+        <w:pStyle w:val="Normal"/>
+        <w:rPr/>
+      </w:pPr>
+      <w:r>
+        <w:rPr/>
+        <w:t>Histograms – Python (matplot library)</w:t>
+      </w:r>
+    </w:p>
+    <w:p>
+      <w:pPr>
+        <w:pStyle w:val="Normal"/>
+        <w:rPr/>
+      </w:pPr>
+      <w:r>
+        <w:rPr/>
+        <w:drawing>
+          <wp:anchor behindDoc="0" distT="0" distB="0" distL="0" distR="0" simplePos="0" locked="0" layoutInCell="1" allowOverlap="1" relativeHeight="2">
+            <wp:simplePos x="0" y="0"/>
+            <wp:positionH relativeFrom="column">
+              <wp:posOffset>-28575</wp:posOffset>
+            </wp:positionH>
+            <wp:positionV relativeFrom="paragraph">
+              <wp:posOffset>19050</wp:posOffset>
+            </wp:positionV>
+            <wp:extent cx="6120130" cy="4450715"/>
+            <wp:effectExtent l="0" t="0" r="0" b="0"/>
+            <wp:wrapTopAndBottom/>
+            <wp:docPr id="1" name="Image1" descr=""/>
+            <wp:cNvGraphicFramePr>
+              <a:graphicFrameLocks xmlns:a="http://schemas.openxmlformats.org/drawingml/2006/main" noChangeAspect="1"/>
+            </wp:cNvGraphicFramePr>
+            <a:graphic xmlns:a="http://schemas.openxmlformats.org/drawingml/2006/main">
+              <a:graphicData uri="http://schemas.openxmlformats.org/drawingml/2006/picture">
+                <pic:pic xmlns:pic="http://schemas.openxmlformats.org/drawingml/2006/picture">
+                  <pic:nvPicPr>
+                    <pic:cNvPr id="1" name="Image1" descr=""/>
+                    <pic:cNvPicPr>
+                      <a:picLocks noChangeAspect="1" noChangeArrowheads="1"/>
+                    </pic:cNvPicPr>
+                  </pic:nvPicPr>
+                  <pic:blipFill>
+                    <a:blip r:embed="rId2"/>
+                    <a:stretch>
+                      <a:fillRect/>
+                    </a:stretch>
+                  </pic:blipFill>
+                  <pic:spPr bwMode="auto">
+                    <a:xfrm>
+                      <a:off x="0" y="0"/>
+                      <a:ext cx="6120130" cy="4450715"/>
+                    </a:xfrm>
+                    <a:prstGeom prst="rect">
+                      <a:avLst/>
+                    </a:prstGeom>
+                  </pic:spPr>
+                </pic:pic>
+              </a:graphicData>
+            </a:graphic>
+          </wp:anchor>
+        </w:drawing>
+      </w:r>
+    </w:p>
+    <w:p>
+      <w:pPr>
+        <w:pStyle w:val="Normal"/>
+        <w:rPr/>
+      </w:pPr>
+      <w:r>
+        <w:rPr/>
+      </w:r>
+    </w:p>
+    <w:p>
+      <w:pPr>
+        <w:pStyle w:val="Normal"/>
+        <w:rPr/>
+      </w:pPr>
+      <w:r>
+        <w:rPr/>
+      </w:r>
+    </w:p>
+    <w:p>
+      <w:pPr>
+        <w:pStyle w:val="Normal"/>
+        <w:rPr/>
+      </w:pPr>
+      <w:r>
+        <w:rPr/>
+      </w:r>
+    </w:p>
+    <w:p>
+      <w:pPr>
+        <w:pStyle w:val="Normal"/>
+        <w:rPr/>
+      </w:pPr>
+      <w:r>
+        <w:rPr/>
+      </w:r>
+    </w:p>
+    <w:p>
+      <w:pPr>
+        <w:pStyle w:val="Normal"/>
+        <w:rPr/>
+      </w:pPr>
+      <w:r>
+        <w:rPr/>
+      </w:r>
+    </w:p>
+    <w:p>
+      <w:pPr>
+        <w:pStyle w:val="Normal"/>
+        <w:rPr/>
+      </w:pPr>
+      <w:r>
+        <w:rPr/>
+      </w:r>
+    </w:p>
+    <w:p>
+      <w:pPr>
+        <w:pStyle w:val="Normal"/>
+        <w:rPr/>
+      </w:pPr>
+      <w:r>
+        <w:drawing>
+          <wp:anchor behindDoc="0" distT="0" distB="0" distL="0" distR="0" simplePos="0" locked="0" layoutInCell="1" allowOverlap="1" relativeHeight="3">
+            <wp:simplePos x="0" y="0"/>
+            <wp:positionH relativeFrom="column">
+              <wp:posOffset>473710</wp:posOffset>
+            </wp:positionH>
+            <wp:positionV relativeFrom="paragraph">
+              <wp:posOffset>319405</wp:posOffset>
+            </wp:positionV>
+            <wp:extent cx="4832350" cy="3799840"/>
+            <wp:effectExtent l="0" t="0" r="0" b="0"/>
+            <wp:wrapTopAndBottom/>
+            <wp:docPr id="2" name="Image2" descr=""/>
+            <wp:cNvGraphicFramePr>
+              <a:graphicFrameLocks xmlns:a="http://schemas.openxmlformats.org/drawingml/2006/main" noChangeAspect="1"/>
+            </wp:cNvGraphicFramePr>
+            <a:graphic xmlns:a="http://schemas.openxmlformats.org/drawingml/2006/main">
+              <a:graphicData uri="http://schemas.openxmlformats.org/drawingml/2006/picture">
+                <pic:pic xmlns:pic="http://schemas.openxmlformats.org/drawingml/2006/picture">
+                  <pic:nvPicPr>
+                    <pic:cNvPr id="2" name="Image2" descr=""/>
+                    <pic:cNvPicPr>
+                      <a:picLocks noChangeAspect="1" noChangeArrowheads="1"/>
+                    </pic:cNvPicPr>
+                  </pic:nvPicPr>
+                  <pic:blipFill>
+                    <a:blip r:embed="rId3"/>
+                    <a:stretch>
+                      <a:fillRect/>
+                    </a:stretch>
+                  </pic:blipFill>
+                  <pic:spPr bwMode="auto">
+                    <a:xfrm>
+                      <a:off x="0" y="0"/>
+                      <a:ext cx="4832350" cy="3799840"/>
+                    </a:xfrm>
+                    <a:prstGeom prst="rect">
+                      <a:avLst/>
+                    </a:prstGeom>
+                  </pic:spPr>
+                </pic:pic>
+              </a:graphicData>
+            </a:graphic>
+          </wp:anchor>
+        </w:drawing>
+      </w:r>
+      <w:r>
+        <w:rPr/>
+        <w:t>Weka histograms</w:t>
+      </w:r>
+    </w:p>
+    <w:p>
+      <w:pPr>
+        <w:pStyle w:val="Normal"/>
+        <w:rPr/>
+      </w:pPr>
+      <w:r>
+        <w:rPr/>
+      </w:r>
+    </w:p>
+    <w:p>
+      <w:pPr>
+        <w:pStyle w:val="Normal"/>
+        <w:rPr/>
+      </w:pPr>
+      <w:r>
+        <w:rPr/>
+        <w:drawing>
+          <wp:anchor behindDoc="0" distT="0" distB="0" distL="0" distR="0" simplePos="0" locked="0" layoutInCell="1" allowOverlap="1" relativeHeight="4">
+            <wp:simplePos x="0" y="0"/>
+            <wp:positionH relativeFrom="column">
+              <wp:posOffset>1949450</wp:posOffset>
+            </wp:positionH>
+            <wp:positionV relativeFrom="paragraph">
+              <wp:posOffset>104775</wp:posOffset>
+            </wp:positionV>
+            <wp:extent cx="2239645" cy="2317750"/>
+            <wp:effectExtent l="0" t="0" r="0" b="0"/>
+            <wp:wrapTopAndBottom/>
+            <wp:docPr id="3" name="Image3" descr=""/>
+            <wp:cNvGraphicFramePr>
+              <a:graphicFrameLocks xmlns:a="http://schemas.openxmlformats.org/drawingml/2006/main" noChangeAspect="1"/>
+            </wp:cNvGraphicFramePr>
+            <a:graphic xmlns:a="http://schemas.openxmlformats.org/drawingml/2006/main">
+              <a:graphicData uri="http://schemas.openxmlformats.org/drawingml/2006/picture">
+                <pic:pic xmlns:pic="http://schemas.openxmlformats.org/drawingml/2006/picture">
+                  <pic:nvPicPr>
+                    <pic:cNvPr id="3" name="Image3" descr=""/>
+                    <pic:cNvPicPr>
+                      <a:picLocks noChangeAspect="1" noChangeArrowheads="1"/>
+                    </pic:cNvPicPr>
+                  </pic:nvPicPr>
+                  <pic:blipFill>
+                    <a:blip r:embed="rId4"/>
+                    <a:stretch>
+                      <a:fillRect/>
+                    </a:stretch>
+                  </pic:blipFill>
+                  <pic:spPr bwMode="auto">
+                    <a:xfrm>
+                      <a:off x="0" y="0"/>
+                      <a:ext cx="2239645" cy="2317750"/>
+                    </a:xfrm>
+                    <a:prstGeom prst="rect">
+                      <a:avLst/>
+                    </a:prstGeom>
+                  </pic:spPr>
+                </pic:pic>
+              </a:graphicData>
+            </a:graphic>
+          </wp:anchor>
+        </w:drawing>
+        <w:drawing>
+          <wp:anchor behindDoc="0" distT="0" distB="0" distL="0" distR="0" simplePos="0" locked="0" layoutInCell="1" allowOverlap="1" relativeHeight="5">
+            <wp:simplePos x="0" y="0"/>
+            <wp:positionH relativeFrom="column">
+              <wp:posOffset>-360045</wp:posOffset>
+            </wp:positionH>
+            <wp:positionV relativeFrom="paragraph">
+              <wp:posOffset>114300</wp:posOffset>
+            </wp:positionV>
+            <wp:extent cx="2247900" cy="2327275"/>
+            <wp:effectExtent l="0" t="0" r="0" b="0"/>
+            <wp:wrapTopAndBottom/>
+            <wp:docPr id="4" name="Image4" descr=""/>
+            <wp:cNvGraphicFramePr>
+              <a:graphicFrameLocks xmlns:a="http://schemas.openxmlformats.org/drawingml/2006/main" noChangeAspect="1"/>
+            </wp:cNvGraphicFramePr>
+            <a:graphic xmlns:a="http://schemas.openxmlformats.org/drawingml/2006/main">
+              <a:graphicData uri="http://schemas.openxmlformats.org/drawingml/2006/picture">
+                <pic:pic xmlns:pic="http://schemas.openxmlformats.org/drawingml/2006/picture">
+                  <pic:nvPicPr>
+                    <pic:cNvPr id="4" name="Image4" descr=""/>
+                    <pic:cNvPicPr>
+                      <a:picLocks noChangeAspect="1" noChangeArrowheads="1"/>
+                    </pic:cNvPicPr>
+                  </pic:nvPicPr>
+                  <pic:blipFill>
+                    <a:blip r:embed="rId5"/>
+                    <a:stretch>
+                      <a:fillRect/>
+                    </a:stretch>
+                  </pic:blipFill>
+                  <pic:spPr bwMode="auto">
+                    <a:xfrm>
+                      <a:off x="0" y="0"/>
+                      <a:ext cx="2247900" cy="2327275"/>
+                    </a:xfrm>
+                    <a:prstGeom prst="rect">
+                      <a:avLst/>
+                    </a:prstGeom>
+                  </pic:spPr>
+                </pic:pic>
+              </a:graphicData>
+            </a:graphic>
+          </wp:anchor>
+        </w:drawing>
+        <w:drawing>
+          <wp:anchor behindDoc="0" distT="0" distB="0" distL="0" distR="0" simplePos="0" locked="0" layoutInCell="1" allowOverlap="1" relativeHeight="6">
+            <wp:simplePos x="0" y="0"/>
+            <wp:positionH relativeFrom="column">
+              <wp:posOffset>4236085</wp:posOffset>
+            </wp:positionH>
+            <wp:positionV relativeFrom="paragraph">
+              <wp:posOffset>104775</wp:posOffset>
+            </wp:positionV>
+            <wp:extent cx="2300605" cy="2323465"/>
+            <wp:effectExtent l="0" t="0" r="0" b="0"/>
+            <wp:wrapTopAndBottom/>
+            <wp:docPr id="5" name="Image5" descr=""/>
+            <wp:cNvGraphicFramePr>
+              <a:graphicFrameLocks xmlns:a="http://schemas.openxmlformats.org/drawingml/2006/main" noChangeAspect="1"/>
+            </wp:cNvGraphicFramePr>
+            <a:graphic xmlns:a="http://schemas.openxmlformats.org/drawingml/2006/main">
+              <a:graphicData uri="http://schemas.openxmlformats.org/drawingml/2006/picture">
+                <pic:pic xmlns:pic="http://schemas.openxmlformats.org/drawingml/2006/picture">
+                  <pic:nvPicPr>
+                    <pic:cNvPr id="5" name="Image5" descr=""/>
+                    <pic:cNvPicPr>
+                      <a:picLocks noChangeAspect="1" noChangeArrowheads="1"/>
+                    </pic:cNvPicPr>
+                  </pic:nvPicPr>
+                  <pic:blipFill>
+                    <a:blip r:embed="rId6"/>
+                    <a:stretch>
+                      <a:fillRect/>
+                    </a:stretch>
+                  </pic:blipFill>
+                  <pic:spPr bwMode="auto">
+                    <a:xfrm>
+                      <a:off x="0" y="0"/>
+                      <a:ext cx="2300605" cy="2323465"/>
+                    </a:xfrm>
+                    <a:prstGeom prst="rect">
+                      <a:avLst/>
+                    </a:prstGeom>
+                  </pic:spPr>
+                </pic:pic>
+              </a:graphicData>
+            </a:graphic>
+          </wp:anchor>
+        </w:drawing>
       </w:r>
     </w:p>
     <w:p>
@@ -380,7 +639,437 @@
       </w:pPr>
       <w:r>
         <w:rPr/>
-        <w:t>The relation diagrams show some expected results. Mainly that the distribution is almost equal between the features and the target. It doesn’t matter if the offence or defence is high. Both have equal chance of winning or loosing the game. When comparing both offence and defence and plotting the win/loose with different color, we can see a small trend that the winning teams have higher offence and lower defence. The same with EM (marging) the higher the marging the higher the chance for win. On the other side the Luck also helps a bit, but the graphics which show the relation between Luck and AdjO and AdjD again confirm that higher offence and lower offence are more typical for a winning team. Looking into SOS features we see similar relations. The last 3 diagrams show correlation between the features of team 1 with same feature of team 2. As the target (WL) shows: 1- team 1 won against team 2 and 0 – team 1 lost against team 2 we can see the expected correlation that when the offence is higher (but not too high) for team 1 and the offence for team 2 is lower (but not too low) there is higher chance for team 1 to win (WL = 1). The same for EM and the other way for defence – the lower the defence of team 1 and higher diffence for team 2, the higher the chances of team 1 to win.</w:t>
+      </w:r>
+    </w:p>
+    <w:p>
+      <w:pPr>
+        <w:pStyle w:val="Normal"/>
+        <w:rPr/>
+      </w:pPr>
+      <w:r>
+        <w:rPr/>
+      </w:r>
+      <w:r>
+        <w:br w:type="page"/>
+      </w:r>
+    </w:p>
+    <w:p>
+      <w:pPr>
+        <w:pStyle w:val="Normal"/>
+        <w:rPr/>
+      </w:pPr>
+      <w:r>
+        <w:rPr/>
+        <w:t>Correlation diagrams</w:t>
+      </w:r>
+    </w:p>
+    <w:p>
+      <w:pPr>
+        <w:pStyle w:val="Normal"/>
+        <w:rPr/>
+      </w:pPr>
+      <w:r>
+        <w:rPr/>
+      </w:r>
+    </w:p>
+    <w:p>
+      <w:pPr>
+        <w:pStyle w:val="Normal"/>
+        <w:rPr/>
+      </w:pPr>
+      <w:r>
+        <w:rPr/>
+        <w:t>Scatter diagrams - Python – (matplot library)</w:t>
+      </w:r>
+    </w:p>
+    <w:p>
+      <w:pPr>
+        <w:pStyle w:val="Normal"/>
+        <w:rPr/>
+      </w:pPr>
+      <w:r>
+        <w:rPr/>
+        <w:t>Correclation of the features with the target (WL)</w:t>
+      </w:r>
+    </w:p>
+    <w:p>
+      <w:pPr>
+        <w:pStyle w:val="Normal"/>
+        <w:rPr/>
+      </w:pPr>
+      <w:r>
+        <w:drawing>
+          <wp:anchor behindDoc="0" distT="0" distB="0" distL="0" distR="0" simplePos="0" locked="0" layoutInCell="1" allowOverlap="1" relativeHeight="7">
+            <wp:simplePos x="0" y="0"/>
+            <wp:positionH relativeFrom="column">
+              <wp:align>center</wp:align>
+            </wp:positionH>
+            <wp:positionV relativeFrom="paragraph">
+              <wp:posOffset>635</wp:posOffset>
+            </wp:positionV>
+            <wp:extent cx="6120130" cy="4450715"/>
+            <wp:effectExtent l="0" t="0" r="0" b="0"/>
+            <wp:wrapTopAndBottom/>
+            <wp:docPr id="6" name="Image6" descr=""/>
+            <wp:cNvGraphicFramePr>
+              <a:graphicFrameLocks xmlns:a="http://schemas.openxmlformats.org/drawingml/2006/main" noChangeAspect="1"/>
+            </wp:cNvGraphicFramePr>
+            <a:graphic xmlns:a="http://schemas.openxmlformats.org/drawingml/2006/main">
+              <a:graphicData uri="http://schemas.openxmlformats.org/drawingml/2006/picture">
+                <pic:pic xmlns:pic="http://schemas.openxmlformats.org/drawingml/2006/picture">
+                  <pic:nvPicPr>
+                    <pic:cNvPr id="6" name="Image6" descr=""/>
+                    <pic:cNvPicPr>
+                      <a:picLocks noChangeAspect="1" noChangeArrowheads="1"/>
+                    </pic:cNvPicPr>
+                  </pic:nvPicPr>
+                  <pic:blipFill>
+                    <a:blip r:embed="rId7"/>
+                    <a:stretch>
+                      <a:fillRect/>
+                    </a:stretch>
+                  </pic:blipFill>
+                  <pic:spPr bwMode="auto">
+                    <a:xfrm>
+                      <a:off x="0" y="0"/>
+                      <a:ext cx="6120130" cy="4450715"/>
+                    </a:xfrm>
+                    <a:prstGeom prst="rect">
+                      <a:avLst/>
+                    </a:prstGeom>
+                  </pic:spPr>
+                </pic:pic>
+              </a:graphicData>
+            </a:graphic>
+          </wp:anchor>
+        </w:drawing>
+        <w:drawing>
+          <wp:anchor behindDoc="0" distT="0" distB="0" distL="0" distR="0" simplePos="0" locked="0" layoutInCell="1" allowOverlap="1" relativeHeight="12">
+            <wp:simplePos x="0" y="0"/>
+            <wp:positionH relativeFrom="column">
+              <wp:posOffset>1097915</wp:posOffset>
+            </wp:positionH>
+            <wp:positionV relativeFrom="paragraph">
+              <wp:posOffset>4688205</wp:posOffset>
+            </wp:positionV>
+            <wp:extent cx="3677285" cy="2860675"/>
+            <wp:effectExtent l="0" t="0" r="0" b="0"/>
+            <wp:wrapTopAndBottom/>
+            <wp:docPr id="7" name="Image7" descr=""/>
+            <wp:cNvGraphicFramePr>
+              <a:graphicFrameLocks xmlns:a="http://schemas.openxmlformats.org/drawingml/2006/main" noChangeAspect="1"/>
+            </wp:cNvGraphicFramePr>
+            <a:graphic xmlns:a="http://schemas.openxmlformats.org/drawingml/2006/main">
+              <a:graphicData uri="http://schemas.openxmlformats.org/drawingml/2006/picture">
+                <pic:pic xmlns:pic="http://schemas.openxmlformats.org/drawingml/2006/picture">
+                  <pic:nvPicPr>
+                    <pic:cNvPr id="7" name="Image7" descr=""/>
+                    <pic:cNvPicPr>
+                      <a:picLocks noChangeAspect="1" noChangeArrowheads="1"/>
+                    </pic:cNvPicPr>
+                  </pic:nvPicPr>
+                  <pic:blipFill>
+                    <a:blip r:embed="rId8"/>
+                    <a:stretch>
+                      <a:fillRect/>
+                    </a:stretch>
+                  </pic:blipFill>
+                  <pic:spPr bwMode="auto">
+                    <a:xfrm>
+                      <a:off x="0" y="0"/>
+                      <a:ext cx="3677285" cy="2860675"/>
+                    </a:xfrm>
+                    <a:prstGeom prst="rect">
+                      <a:avLst/>
+                    </a:prstGeom>
+                  </pic:spPr>
+                </pic:pic>
+              </a:graphicData>
+            </a:graphic>
+          </wp:anchor>
+        </w:drawing>
+      </w:r>
+      <w:r>
+        <w:rPr/>
+        <w:t>Scatter diagrams – Weka – Correlation of Luck with WL</w:t>
+      </w:r>
+    </w:p>
+    <w:p>
+      <w:pPr>
+        <w:pStyle w:val="Normal"/>
+        <w:rPr/>
+      </w:pPr>
+      <w:r>
+        <w:rPr/>
+      </w:r>
+    </w:p>
+    <w:p>
+      <w:pPr>
+        <w:pStyle w:val="Normal"/>
+        <w:rPr/>
+      </w:pPr>
+      <w:r>
+        <w:rPr/>
+        <w:t>The correlation diagrams show some expected results. Mainly that the distribution is almost equal between the features and the target. It doesn’t matter if the offence or defence is high. Both have equal chance of winning or loosing the game.</w:t>
+      </w:r>
+    </w:p>
+    <w:p>
+      <w:pPr>
+        <w:pStyle w:val="Normal"/>
+        <w:rPr/>
+      </w:pPr>
+      <w:r>
+        <w:rPr/>
+      </w:r>
+      <w:r>
+        <w:br w:type="page"/>
+      </w:r>
+    </w:p>
+    <w:p>
+      <w:pPr>
+        <w:pStyle w:val="Normal"/>
+        <w:rPr/>
+      </w:pPr>
+      <w:r>
+        <w:rPr/>
+        <w:t>Correlation of features between themselves and target as color (WL – 0 – yellow, 1 – blue). The yellow is drawn on top of the blue.</w:t>
+      </w:r>
+    </w:p>
+    <w:p>
+      <w:pPr>
+        <w:pStyle w:val="Normal"/>
+        <w:rPr/>
+      </w:pPr>
+      <w:r>
+        <w:drawing>
+          <wp:anchor behindDoc="0" distT="0" distB="0" distL="0" distR="0" simplePos="0" locked="0" layoutInCell="1" allowOverlap="1" relativeHeight="8">
+            <wp:simplePos x="0" y="0"/>
+            <wp:positionH relativeFrom="column">
+              <wp:posOffset>38100</wp:posOffset>
+            </wp:positionH>
+            <wp:positionV relativeFrom="paragraph">
+              <wp:posOffset>50800</wp:posOffset>
+            </wp:positionV>
+            <wp:extent cx="6120130" cy="2225040"/>
+            <wp:effectExtent l="0" t="0" r="0" b="0"/>
+            <wp:wrapTopAndBottom/>
+            <wp:docPr id="8" name="Image8" descr=""/>
+            <wp:cNvGraphicFramePr>
+              <a:graphicFrameLocks xmlns:a="http://schemas.openxmlformats.org/drawingml/2006/main" noChangeAspect="1"/>
+            </wp:cNvGraphicFramePr>
+            <a:graphic xmlns:a="http://schemas.openxmlformats.org/drawingml/2006/main">
+              <a:graphicData uri="http://schemas.openxmlformats.org/drawingml/2006/picture">
+                <pic:pic xmlns:pic="http://schemas.openxmlformats.org/drawingml/2006/picture">
+                  <pic:nvPicPr>
+                    <pic:cNvPr id="8" name="Image8" descr=""/>
+                    <pic:cNvPicPr>
+                      <a:picLocks noChangeAspect="1" noChangeArrowheads="1"/>
+                    </pic:cNvPicPr>
+                  </pic:nvPicPr>
+                  <pic:blipFill>
+                    <a:blip r:embed="rId9"/>
+                    <a:stretch>
+                      <a:fillRect/>
+                    </a:stretch>
+                  </pic:blipFill>
+                  <pic:spPr bwMode="auto">
+                    <a:xfrm>
+                      <a:off x="0" y="0"/>
+                      <a:ext cx="6120130" cy="2225040"/>
+                    </a:xfrm>
+                    <a:prstGeom prst="rect">
+                      <a:avLst/>
+                    </a:prstGeom>
+                  </pic:spPr>
+                </pic:pic>
+              </a:graphicData>
+            </a:graphic>
+          </wp:anchor>
+        </w:drawing>
+      </w:r>
+      <w:r>
+        <w:rPr/>
+        <w:t xml:space="preserve"> </w:t>
+      </w:r>
+      <w:r>
+        <w:rPr/>
+        <w:t>When comparing both offence and defence and plotting the win/loose with different color, we can see a small trend that the winning teams have higher offence and lower defence. The same with EM (marging) the higher the marging the higher the chance for win.</w:t>
+      </w:r>
+    </w:p>
+    <w:p>
+      <w:pPr>
+        <w:pStyle w:val="Normal"/>
+        <w:rPr/>
+      </w:pPr>
+      <w:r>
+        <w:drawing>
+          <wp:anchor behindDoc="0" distT="0" distB="0" distL="0" distR="0" simplePos="0" locked="0" layoutInCell="1" allowOverlap="1" relativeHeight="9">
+            <wp:simplePos x="0" y="0"/>
+            <wp:positionH relativeFrom="column">
+              <wp:posOffset>38100</wp:posOffset>
+            </wp:positionH>
+            <wp:positionV relativeFrom="paragraph">
+              <wp:posOffset>32385</wp:posOffset>
+            </wp:positionV>
+            <wp:extent cx="6120130" cy="2225040"/>
+            <wp:effectExtent l="0" t="0" r="0" b="0"/>
+            <wp:wrapTopAndBottom/>
+            <wp:docPr id="9" name="Image9" descr=""/>
+            <wp:cNvGraphicFramePr>
+              <a:graphicFrameLocks xmlns:a="http://schemas.openxmlformats.org/drawingml/2006/main" noChangeAspect="1"/>
+            </wp:cNvGraphicFramePr>
+            <a:graphic xmlns:a="http://schemas.openxmlformats.org/drawingml/2006/main">
+              <a:graphicData uri="http://schemas.openxmlformats.org/drawingml/2006/picture">
+                <pic:pic xmlns:pic="http://schemas.openxmlformats.org/drawingml/2006/picture">
+                  <pic:nvPicPr>
+                    <pic:cNvPr id="9" name="Image9" descr=""/>
+                    <pic:cNvPicPr>
+                      <a:picLocks noChangeAspect="1" noChangeArrowheads="1"/>
+                    </pic:cNvPicPr>
+                  </pic:nvPicPr>
+                  <pic:blipFill>
+                    <a:blip r:embed="rId10"/>
+                    <a:stretch>
+                      <a:fillRect/>
+                    </a:stretch>
+                  </pic:blipFill>
+                  <pic:spPr bwMode="auto">
+                    <a:xfrm>
+                      <a:off x="0" y="0"/>
+                      <a:ext cx="6120130" cy="2225040"/>
+                    </a:xfrm>
+                    <a:prstGeom prst="rect">
+                      <a:avLst/>
+                    </a:prstGeom>
+                  </pic:spPr>
+                </pic:pic>
+              </a:graphicData>
+            </a:graphic>
+          </wp:anchor>
+        </w:drawing>
+        <w:drawing>
+          <wp:anchor behindDoc="0" distT="0" distB="0" distL="0" distR="0" simplePos="0" locked="0" layoutInCell="1" allowOverlap="1" relativeHeight="10">
+            <wp:simplePos x="0" y="0"/>
+            <wp:positionH relativeFrom="column">
+              <wp:posOffset>133350</wp:posOffset>
+            </wp:positionH>
+            <wp:positionV relativeFrom="paragraph">
+              <wp:posOffset>2813685</wp:posOffset>
+            </wp:positionV>
+            <wp:extent cx="6120130" cy="2225040"/>
+            <wp:effectExtent l="0" t="0" r="0" b="0"/>
+            <wp:wrapSquare wrapText="largest"/>
+            <wp:docPr id="10" name="Image10" descr=""/>
+            <wp:cNvGraphicFramePr>
+              <a:graphicFrameLocks xmlns:a="http://schemas.openxmlformats.org/drawingml/2006/main" noChangeAspect="1"/>
+            </wp:cNvGraphicFramePr>
+            <a:graphic xmlns:a="http://schemas.openxmlformats.org/drawingml/2006/main">
+              <a:graphicData uri="http://schemas.openxmlformats.org/drawingml/2006/picture">
+                <pic:pic xmlns:pic="http://schemas.openxmlformats.org/drawingml/2006/picture">
+                  <pic:nvPicPr>
+                    <pic:cNvPr id="10" name="Image10" descr=""/>
+                    <pic:cNvPicPr>
+                      <a:picLocks noChangeAspect="1" noChangeArrowheads="1"/>
+                    </pic:cNvPicPr>
+                  </pic:nvPicPr>
+                  <pic:blipFill>
+                    <a:blip r:embed="rId11"/>
+                    <a:stretch>
+                      <a:fillRect/>
+                    </a:stretch>
+                  </pic:blipFill>
+                  <pic:spPr bwMode="auto">
+                    <a:xfrm>
+                      <a:off x="0" y="0"/>
+                      <a:ext cx="6120130" cy="2225040"/>
+                    </a:xfrm>
+                    <a:prstGeom prst="rect">
+                      <a:avLst/>
+                    </a:prstGeom>
+                  </pic:spPr>
+                </pic:pic>
+              </a:graphicData>
+            </a:graphic>
+          </wp:anchor>
+        </w:drawing>
+      </w:r>
+      <w:r>
+        <w:rPr/>
+        <w:t>On the other side the Luck also helps a bit (higher Luck bigger chance for win), but the graphics which show the relation between Luck and AdjO and AdjD again confirm that higher offence and lower offence are more typical for a winning team.</w:t>
+      </w:r>
+    </w:p>
+    <w:p>
+      <w:pPr>
+        <w:pStyle w:val="Normal"/>
+        <w:rPr/>
+      </w:pPr>
+      <w:r>
+        <w:rPr/>
+        <w:t>Looking into SOS features we see similar relations with linear borders as of the way SOS is calculated there is a linear rule between the offence and diffence.</w:t>
+      </w:r>
+      <w:r>
+        <w:br w:type="page"/>
+      </w:r>
+    </w:p>
+    <w:p>
+      <w:pPr>
+        <w:pStyle w:val="Normal"/>
+        <w:rPr/>
+      </w:pPr>
+      <w:r>
+        <w:drawing>
+          <wp:anchor behindDoc="0" distT="0" distB="0" distL="0" distR="0" simplePos="0" locked="0" layoutInCell="1" allowOverlap="1" relativeHeight="11">
+            <wp:simplePos x="0" y="0"/>
+            <wp:positionH relativeFrom="column">
+              <wp:posOffset>47625</wp:posOffset>
+            </wp:positionH>
+            <wp:positionV relativeFrom="paragraph">
+              <wp:posOffset>65405</wp:posOffset>
+            </wp:positionV>
+            <wp:extent cx="6120130" cy="2225040"/>
+            <wp:effectExtent l="0" t="0" r="0" b="0"/>
+            <wp:wrapSquare wrapText="largest"/>
+            <wp:docPr id="11" name="Image11" descr=""/>
+            <wp:cNvGraphicFramePr>
+              <a:graphicFrameLocks xmlns:a="http://schemas.openxmlformats.org/drawingml/2006/main" noChangeAspect="1"/>
+            </wp:cNvGraphicFramePr>
+            <a:graphic xmlns:a="http://schemas.openxmlformats.org/drawingml/2006/main">
+              <a:graphicData uri="http://schemas.openxmlformats.org/drawingml/2006/picture">
+                <pic:pic xmlns:pic="http://schemas.openxmlformats.org/drawingml/2006/picture">
+                  <pic:nvPicPr>
+                    <pic:cNvPr id="11" name="Image11" descr=""/>
+                    <pic:cNvPicPr>
+                      <a:picLocks noChangeAspect="1" noChangeArrowheads="1"/>
+                    </pic:cNvPicPr>
+                  </pic:nvPicPr>
+                  <pic:blipFill>
+                    <a:blip r:embed="rId12"/>
+                    <a:stretch>
+                      <a:fillRect/>
+                    </a:stretch>
+                  </pic:blipFill>
+                  <pic:spPr bwMode="auto">
+                    <a:xfrm>
+                      <a:off x="0" y="0"/>
+                      <a:ext cx="6120130" cy="2225040"/>
+                    </a:xfrm>
+                    <a:prstGeom prst="rect">
+                      <a:avLst/>
+                    </a:prstGeom>
+                  </pic:spPr>
+                </pic:pic>
+              </a:graphicData>
+            </a:graphic>
+          </wp:anchor>
+        </w:drawing>
+      </w:r>
+      <w:r>
+        <w:rPr/>
+        <w:t xml:space="preserve">The last 3 diagrams show correlation between the features of team 1 with same feature of team 2. As the target (WL) shows: 1- team 1 won against team 2 and 0 – team 1 lost against team 2 we can see the expected correlation that when the offence is higher (but not too high) for team 1 and the offence for team 2 is lower (but not too low) there is higher chance for team 1 to win (WL = 1). The same for EM and the other way for defence – the lower the defence of team 1 and higher diffence for team 2, the higher the chances of team 1 to win. </w:t>
+      </w:r>
+      <w:r>
+        <w:rPr/>
+        <w:t>The area where the blue color is more intense is the area of win – it’s perfect balance between offence and defence.</w:t>
       </w:r>
     </w:p>
     <w:p>
@@ -408,6 +1097,7 @@
       <w:pgNumType w:fmt="decimal"/>
       <w:formProt w:val="false"/>
       <w:textDirection w:val="lrTb"/>
+      <w:docGrid w:type="default" w:linePitch="240" w:charSpace="4294961151"/>
     </w:sectPr>
   </w:body>
 </w:document>
@@ -419,15 +1109,12 @@
     <w:rPrDefault>
       <w:rPr>
         <w:rFonts w:ascii="Liberation Serif" w:hAnsi="Liberation Serif" w:eastAsia="Noto Sans CJK SC Regular" w:cs="FreeSans"/>
-        <w:sz w:val="24"/>
         <w:szCs w:val="24"/>
         <w:lang w:val="en-GB" w:eastAsia="zh-CN" w:bidi="hi-IN"/>
       </w:rPr>
     </w:rPrDefault>
     <w:pPrDefault>
-      <w:pPr>
-        <w:widowControl/>
-      </w:pPr>
+      <w:pPr/>
     </w:pPrDefault>
   </w:docDefaults>
   <w:style w:type="paragraph" w:styleId="Normal">
@@ -435,10 +1122,12 @@
     <w:qFormat/>
     <w:pPr>
       <w:widowControl/>
+      <w:bidi w:val="0"/>
+      <w:jc w:val="left"/>
     </w:pPr>
     <w:rPr>
       <w:rFonts w:ascii="Liberation Serif" w:hAnsi="Liberation Serif" w:eastAsia="Noto Sans CJK SC Regular" w:cs="FreeSans"/>
-      <w:color w:val="auto"/>
+      <w:color w:val="00000A"/>
       <w:sz w:val="24"/>
       <w:szCs w:val="24"/>
       <w:lang w:val="en-GB" w:eastAsia="zh-CN" w:bidi="hi-IN"/>

</xml_diff>